<commit_message>
Terminando MER - Nuevas dudas para plantearle a Fernando...
</commit_message>
<xml_diff>
--- a/Documentacion/Documentación Proyecto/MER/2 - MER Proyecto Sin Atributos.docx
+++ b/Documentacion/Documentación Proyecto/MER/2 - MER Proyecto Sin Atributos.docx
@@ -310,6 +310,44 @@
         <w:t>FechaAlta</w:t>
       </w:r>
       <w:proofErr w:type="spellEnd"/>
+    </w:p>
+    <w:p>
+      <w:pPr>
+        <w:rPr>
+          <w:rFonts w:ascii="Arial" w:hAnsi="Arial" w:cs="Arial"/>
+          <w:color w:val="0070C0"/>
+          <w:sz w:val="20"/>
+          <w:szCs w:val="20"/>
+        </w:rPr>
+      </w:pPr>
+      <w:r>
+        <w:rPr>
+          <w:rFonts w:ascii="Arial" w:hAnsi="Arial" w:cs="Arial"/>
+          <w:b/>
+          <w:sz w:val="20"/>
+          <w:szCs w:val="20"/>
+        </w:rPr>
+        <w:t>Cliente</w:t>
+      </w:r>
+      <w:r>
+        <w:rPr>
+          <w:rFonts w:ascii="Arial" w:hAnsi="Arial" w:cs="Arial"/>
+          <w:sz w:val="20"/>
+          <w:szCs w:val="20"/>
+        </w:rPr>
+        <w:t xml:space="preserve">: </w:t>
+      </w:r>
+      <w:proofErr w:type="spellStart"/>
+      <w:r>
+        <w:rPr>
+          <w:rFonts w:ascii="Arial" w:hAnsi="Arial" w:cs="Arial"/>
+          <w:color w:val="0070C0"/>
+          <w:sz w:val="20"/>
+          <w:szCs w:val="20"/>
+        </w:rPr>
+        <w:t>PuntajePrimedioOferta</w:t>
+      </w:r>
+      <w:proofErr w:type="spellEnd"/>
       <w:r>
         <w:rPr>
           <w:rFonts w:ascii="Arial" w:hAnsi="Arial" w:cs="Arial"/>
@@ -318,25 +356,27 @@
         </w:rPr>
         <w:t xml:space="preserve">, </w:t>
       </w:r>
-      <w:r>
-        <w:rPr>
-          <w:rFonts w:ascii="Arial" w:hAnsi="Arial" w:cs="Arial"/>
-          <w:color w:val="FF0000"/>
-          <w:sz w:val="20"/>
-          <w:szCs w:val="20"/>
-        </w:rPr>
-        <w:t>Tipo</w:t>
-      </w:r>
-    </w:p>
-    <w:p>
-      <w:pPr>
+      <w:proofErr w:type="spellStart"/>
+      <w:r>
         <w:rPr>
           <w:rFonts w:ascii="Arial" w:hAnsi="Arial" w:cs="Arial"/>
           <w:color w:val="0070C0"/>
           <w:sz w:val="20"/>
           <w:szCs w:val="20"/>
         </w:rPr>
-      </w:pPr>
+        <w:t>PuntajePromedioSolicitud</w:t>
+      </w:r>
+      <w:proofErr w:type="spellEnd"/>
+    </w:p>
+    <w:p>
+      <w:pPr>
+        <w:rPr>
+          <w:rFonts w:ascii="Arial" w:hAnsi="Arial" w:cs="Arial"/>
+          <w:sz w:val="20"/>
+          <w:szCs w:val="20"/>
+        </w:rPr>
+      </w:pPr>
+      <w:proofErr w:type="spellStart"/>
       <w:r>
         <w:rPr>
           <w:rFonts w:ascii="Arial" w:hAnsi="Arial" w:cs="Arial"/>
@@ -344,8 +384,9 @@
           <w:sz w:val="20"/>
           <w:szCs w:val="20"/>
         </w:rPr>
-        <w:t>Cliente</w:t>
-      </w:r>
+        <w:t>Publicacion</w:t>
+      </w:r>
+      <w:proofErr w:type="spellEnd"/>
       <w:r>
         <w:rPr>
           <w:rFonts w:ascii="Arial" w:hAnsi="Arial" w:cs="Arial"/>
@@ -354,15 +395,31 @@
         </w:rPr>
         <w:t xml:space="preserve">: </w:t>
       </w:r>
+      <w:r>
+        <w:rPr>
+          <w:rFonts w:ascii="Arial" w:hAnsi="Arial" w:cs="Arial"/>
+          <w:sz w:val="20"/>
+          <w:szCs w:val="20"/>
+          <w:u w:val="single"/>
+        </w:rPr>
+        <w:t>Id</w:t>
+      </w:r>
+      <w:r>
+        <w:rPr>
+          <w:rFonts w:ascii="Arial" w:hAnsi="Arial" w:cs="Arial"/>
+          <w:sz w:val="20"/>
+          <w:szCs w:val="20"/>
+        </w:rPr>
+        <w:t xml:space="preserve">, Titulo, </w:t>
+      </w:r>
       <w:proofErr w:type="spellStart"/>
       <w:r>
         <w:rPr>
           <w:rFonts w:ascii="Arial" w:hAnsi="Arial" w:cs="Arial"/>
-          <w:color w:val="0070C0"/>
-          <w:sz w:val="20"/>
-          <w:szCs w:val="20"/>
-        </w:rPr>
-        <w:t>PuntajePrimedioOferta</w:t>
+          <w:sz w:val="20"/>
+          <w:szCs w:val="20"/>
+        </w:rPr>
+        <w:t>Descripcion</w:t>
       </w:r>
       <w:proofErr w:type="spellEnd"/>
       <w:r>
@@ -373,212 +430,128 @@
         </w:rPr>
         <w:t xml:space="preserve">, </w:t>
       </w:r>
+      <w:r>
+        <w:rPr>
+          <w:rFonts w:ascii="Arial" w:hAnsi="Arial" w:cs="Arial"/>
+          <w:color w:val="00B050"/>
+          <w:sz w:val="20"/>
+          <w:szCs w:val="20"/>
+        </w:rPr>
+        <w:t>Imagen</w:t>
+      </w:r>
+      <w:r>
+        <w:rPr>
+          <w:rFonts w:ascii="Arial" w:hAnsi="Arial" w:cs="Arial"/>
+          <w:sz w:val="20"/>
+          <w:szCs w:val="20"/>
+        </w:rPr>
+        <w:t xml:space="preserve">, Activa, </w:t>
+      </w:r>
       <w:proofErr w:type="spellStart"/>
       <w:r>
         <w:rPr>
           <w:rFonts w:ascii="Arial" w:hAnsi="Arial" w:cs="Arial"/>
-          <w:color w:val="0070C0"/>
-          <w:sz w:val="20"/>
-          <w:szCs w:val="20"/>
-        </w:rPr>
-        <w:t>PuntajePromedioSolicitud</w:t>
+          <w:sz w:val="20"/>
+          <w:szCs w:val="20"/>
+        </w:rPr>
+        <w:t>FechaA</w:t>
+      </w:r>
+      <w:r>
+        <w:rPr>
+          <w:rFonts w:ascii="Arial" w:hAnsi="Arial" w:cs="Arial"/>
+          <w:sz w:val="20"/>
+          <w:szCs w:val="20"/>
+        </w:rPr>
+        <w:t>lta</w:t>
       </w:r>
       <w:proofErr w:type="spellEnd"/>
-    </w:p>
-    <w:p>
-      <w:pPr>
-        <w:rPr>
-          <w:rFonts w:ascii="Arial" w:hAnsi="Arial" w:cs="Arial"/>
-          <w:sz w:val="20"/>
-          <w:szCs w:val="20"/>
-        </w:rPr>
-      </w:pPr>
+      <w:r>
+        <w:rPr>
+          <w:rFonts w:ascii="Arial" w:hAnsi="Arial" w:cs="Arial"/>
+          <w:sz w:val="20"/>
+          <w:szCs w:val="20"/>
+        </w:rPr>
+        <w:t xml:space="preserve">, </w:t>
+      </w:r>
       <w:proofErr w:type="spellStart"/>
       <w:r>
         <w:rPr>
           <w:rFonts w:ascii="Arial" w:hAnsi="Arial" w:cs="Arial"/>
+          <w:sz w:val="20"/>
+          <w:szCs w:val="20"/>
+        </w:rPr>
+        <w:t>FechaVencimiento</w:t>
+      </w:r>
+      <w:proofErr w:type="spellEnd"/>
+      <w:r>
+        <w:rPr>
+          <w:rFonts w:ascii="Arial" w:hAnsi="Arial" w:cs="Arial"/>
+          <w:sz w:val="20"/>
+          <w:szCs w:val="20"/>
+        </w:rPr>
+        <w:t>, Horario</w:t>
+      </w:r>
+    </w:p>
+    <w:p>
+      <w:pPr>
+        <w:rPr>
+          <w:rFonts w:ascii="Arial" w:hAnsi="Arial" w:cs="Arial"/>
+          <w:sz w:val="20"/>
+          <w:szCs w:val="20"/>
+        </w:rPr>
+      </w:pPr>
+      <w:r>
+        <w:rPr>
+          <w:rFonts w:ascii="Arial" w:hAnsi="Arial" w:cs="Arial"/>
           <w:b/>
           <w:sz w:val="20"/>
           <w:szCs w:val="20"/>
         </w:rPr>
-        <w:t>Publicacion</w:t>
+        <w:t>Servicio</w:t>
+      </w:r>
+      <w:r>
+        <w:rPr>
+          <w:rFonts w:ascii="Arial" w:hAnsi="Arial" w:cs="Arial"/>
+          <w:sz w:val="20"/>
+          <w:szCs w:val="20"/>
+        </w:rPr>
+        <w:t xml:space="preserve">: </w:t>
+      </w:r>
+      <w:r>
+        <w:rPr>
+          <w:rFonts w:ascii="Arial" w:hAnsi="Arial" w:cs="Arial"/>
+          <w:sz w:val="20"/>
+          <w:szCs w:val="20"/>
+          <w:u w:val="single"/>
+        </w:rPr>
+        <w:t>Id</w:t>
+      </w:r>
+      <w:r>
+        <w:rPr>
+          <w:rFonts w:ascii="Arial" w:hAnsi="Arial" w:cs="Arial"/>
+          <w:sz w:val="20"/>
+          <w:szCs w:val="20"/>
+        </w:rPr>
+        <w:t>, Nombre, Ima</w:t>
+      </w:r>
+      <w:r>
+        <w:rPr>
+          <w:rFonts w:ascii="Arial" w:hAnsi="Arial" w:cs="Arial"/>
+          <w:sz w:val="20"/>
+          <w:szCs w:val="20"/>
+        </w:rPr>
+        <w:t xml:space="preserve">gen, Habilitado, </w:t>
+      </w:r>
+      <w:proofErr w:type="spellStart"/>
+      <w:r>
+        <w:rPr>
+          <w:rFonts w:ascii="Arial" w:hAnsi="Arial" w:cs="Arial"/>
+          <w:sz w:val="20"/>
+          <w:szCs w:val="20"/>
+        </w:rPr>
+        <w:t>FechaCreacion</w:t>
       </w:r>
       <w:proofErr w:type="spellEnd"/>
-      <w:r>
-        <w:rPr>
-          <w:rFonts w:ascii="Arial" w:hAnsi="Arial" w:cs="Arial"/>
-          <w:sz w:val="20"/>
-          <w:szCs w:val="20"/>
-        </w:rPr>
-        <w:t xml:space="preserve">: </w:t>
-      </w:r>
-      <w:r>
-        <w:rPr>
-          <w:rFonts w:ascii="Arial" w:hAnsi="Arial" w:cs="Arial"/>
-          <w:sz w:val="20"/>
-          <w:szCs w:val="20"/>
-          <w:u w:val="single"/>
-        </w:rPr>
-        <w:t>Id</w:t>
-      </w:r>
-      <w:r>
-        <w:rPr>
-          <w:rFonts w:ascii="Arial" w:hAnsi="Arial" w:cs="Arial"/>
-          <w:sz w:val="20"/>
-          <w:szCs w:val="20"/>
-        </w:rPr>
-        <w:t xml:space="preserve">, Titulo, </w:t>
-      </w:r>
-      <w:proofErr w:type="spellStart"/>
-      <w:r>
-        <w:rPr>
-          <w:rFonts w:ascii="Arial" w:hAnsi="Arial" w:cs="Arial"/>
-          <w:sz w:val="20"/>
-          <w:szCs w:val="20"/>
-        </w:rPr>
-        <w:t>Descripcion</w:t>
-      </w:r>
-      <w:proofErr w:type="spellEnd"/>
-      <w:r>
-        <w:rPr>
-          <w:rFonts w:ascii="Arial" w:hAnsi="Arial" w:cs="Arial"/>
-          <w:sz w:val="20"/>
-          <w:szCs w:val="20"/>
-        </w:rPr>
-        <w:t xml:space="preserve">, </w:t>
-      </w:r>
-      <w:r>
-        <w:rPr>
-          <w:rFonts w:ascii="Arial" w:hAnsi="Arial" w:cs="Arial"/>
-          <w:color w:val="00B050"/>
-          <w:sz w:val="20"/>
-          <w:szCs w:val="20"/>
-        </w:rPr>
-        <w:t>Imagen</w:t>
-      </w:r>
-      <w:r>
-        <w:rPr>
-          <w:rFonts w:ascii="Arial" w:hAnsi="Arial" w:cs="Arial"/>
-          <w:sz w:val="20"/>
-          <w:szCs w:val="20"/>
-        </w:rPr>
-        <w:t xml:space="preserve">, Activa, </w:t>
-      </w:r>
-      <w:proofErr w:type="spellStart"/>
-      <w:r>
-        <w:rPr>
-          <w:rFonts w:ascii="Arial" w:hAnsi="Arial" w:cs="Arial"/>
-          <w:sz w:val="20"/>
-          <w:szCs w:val="20"/>
-        </w:rPr>
-        <w:t>FechaAlta</w:t>
-      </w:r>
-      <w:proofErr w:type="spellEnd"/>
-      <w:r>
-        <w:rPr>
-          <w:rFonts w:ascii="Arial" w:hAnsi="Arial" w:cs="Arial"/>
-          <w:sz w:val="20"/>
-          <w:szCs w:val="20"/>
-        </w:rPr>
-        <w:t xml:space="preserve">, </w:t>
-      </w:r>
-      <w:proofErr w:type="spellStart"/>
-      <w:r>
-        <w:rPr>
-          <w:rFonts w:ascii="Arial" w:hAnsi="Arial" w:cs="Arial"/>
-          <w:sz w:val="20"/>
-          <w:szCs w:val="20"/>
-        </w:rPr>
-        <w:t>FechaVencimiento</w:t>
-      </w:r>
-      <w:proofErr w:type="spellEnd"/>
-      <w:r>
-        <w:rPr>
-          <w:rFonts w:ascii="Arial" w:hAnsi="Arial" w:cs="Arial"/>
-          <w:sz w:val="20"/>
-          <w:szCs w:val="20"/>
-        </w:rPr>
-        <w:t xml:space="preserve">, Horario, </w:t>
-      </w:r>
-      <w:r>
-        <w:rPr>
-          <w:rFonts w:ascii="Arial" w:hAnsi="Arial" w:cs="Arial"/>
-          <w:color w:val="FF0000"/>
-          <w:sz w:val="20"/>
-          <w:szCs w:val="20"/>
-        </w:rPr>
-        <w:t>Tipo</w:t>
-      </w:r>
-    </w:p>
-    <w:p>
-      <w:pPr>
-        <w:rPr>
-          <w:rFonts w:ascii="Arial" w:hAnsi="Arial" w:cs="Arial"/>
-          <w:sz w:val="20"/>
-          <w:szCs w:val="20"/>
-        </w:rPr>
-      </w:pPr>
-      <w:r>
-        <w:rPr>
-          <w:rFonts w:ascii="Arial" w:hAnsi="Arial" w:cs="Arial"/>
-          <w:b/>
-          <w:sz w:val="20"/>
-          <w:szCs w:val="20"/>
-        </w:rPr>
-        <w:t>Servicio</w:t>
-      </w:r>
-      <w:r>
-        <w:rPr>
-          <w:rFonts w:ascii="Arial" w:hAnsi="Arial" w:cs="Arial"/>
-          <w:sz w:val="20"/>
-          <w:szCs w:val="20"/>
-        </w:rPr>
-        <w:t xml:space="preserve">: </w:t>
-      </w:r>
-      <w:r>
-        <w:rPr>
-          <w:rFonts w:ascii="Arial" w:hAnsi="Arial" w:cs="Arial"/>
-          <w:sz w:val="20"/>
-          <w:szCs w:val="20"/>
-          <w:u w:val="single"/>
-        </w:rPr>
-        <w:t>Id</w:t>
-      </w:r>
-      <w:r>
-        <w:rPr>
-          <w:rFonts w:ascii="Arial" w:hAnsi="Arial" w:cs="Arial"/>
-          <w:sz w:val="20"/>
-          <w:szCs w:val="20"/>
-        </w:rPr>
-        <w:t xml:space="preserve">, Nombre, Imagen, Habilitado, </w:t>
-      </w:r>
-      <w:proofErr w:type="spellStart"/>
-      <w:r>
-        <w:rPr>
-          <w:rFonts w:ascii="Arial" w:hAnsi="Arial" w:cs="Arial"/>
-          <w:sz w:val="20"/>
-          <w:szCs w:val="20"/>
-        </w:rPr>
-        <w:t>FechaCreacion</w:t>
-      </w:r>
-      <w:proofErr w:type="spellEnd"/>
-      <w:r>
-        <w:rPr>
-          <w:rFonts w:ascii="Arial" w:hAnsi="Arial" w:cs="Arial"/>
-          <w:sz w:val="20"/>
-          <w:szCs w:val="20"/>
-        </w:rPr>
-        <w:t xml:space="preserve">, </w:t>
-      </w:r>
-      <w:r>
-        <w:rPr>
-          <w:rFonts w:ascii="Arial" w:hAnsi="Arial" w:cs="Arial"/>
-          <w:color w:val="FF0000"/>
-          <w:sz w:val="20"/>
-          <w:szCs w:val="20"/>
-        </w:rPr>
-        <w:t>Tipo</w:t>
-      </w:r>
     </w:p>
     <w:p>
       <w:pPr>
@@ -892,7 +865,7 @@
           <w:sz w:val="20"/>
           <w:szCs w:val="20"/>
         </w:rPr>
-        <w:t>En las Especializaciones, se requiere un atributo Tipo</w:t>
+        <w:t>Cómo vincular la PK de Califica con la tabla Contrata</w:t>
       </w:r>
       <w:proofErr w:type="gramStart"/>
       <w:r>
@@ -918,13 +891,14 @@
           <w:szCs w:val="20"/>
         </w:rPr>
       </w:pPr>
-      <w:r>
-        <w:rPr>
-          <w:rFonts w:ascii="Arial" w:hAnsi="Arial" w:cs="Arial"/>
-          <w:sz w:val="20"/>
-          <w:szCs w:val="20"/>
-        </w:rPr>
-        <w:t>Cómo vincular la PK de Califica con la tabla Contrata</w:t>
+      <w:bookmarkStart w:id="0" w:name="_GoBack"/>
+      <w:r>
+        <w:rPr>
+          <w:rFonts w:ascii="Arial" w:hAnsi="Arial" w:cs="Arial"/>
+          <w:sz w:val="20"/>
+          <w:szCs w:val="20"/>
+        </w:rPr>
+        <w:t>Estamos permitiendo calificar un Servicio que provee un usuario, pero necesitaríamos saber a qué publicación corresponde... Sugerencias</w:t>
       </w:r>
       <w:proofErr w:type="gramStart"/>
       <w:r>
@@ -937,6 +911,7 @@
       </w:r>
       <w:proofErr w:type="gramEnd"/>
     </w:p>
+    <w:bookmarkEnd w:id="0"/>
     <w:p>
       <w:pPr>
         <w:pStyle w:val="Prrafodelista"/>
@@ -956,7 +931,79 @@
           <w:sz w:val="20"/>
           <w:szCs w:val="20"/>
         </w:rPr>
-        <w:t>Estamos permitiendo calificar un Servicio que provee un usuario, pero necesitaríamos saber a qué publicación corresponde... Sugerencias</w:t>
+        <w:t>Cómo hacer que la denuncia pueda ser realizada contra: Usuarios, Publicaciones o Presupuestos</w:t>
+      </w:r>
+      <w:proofErr w:type="gramStart"/>
+      <w:r>
+        <w:rPr>
+          <w:rFonts w:ascii="Arial" w:hAnsi="Arial" w:cs="Arial"/>
+          <w:sz w:val="20"/>
+          <w:szCs w:val="20"/>
+        </w:rPr>
+        <w:t>?</w:t>
+      </w:r>
+      <w:proofErr w:type="gramEnd"/>
+    </w:p>
+    <w:p>
+      <w:pPr>
+        <w:pStyle w:val="Prrafodelista"/>
+        <w:numPr>
+          <w:ilvl w:val="1"/>
+          <w:numId w:val="3"/>
+        </w:numPr>
+        <w:rPr>
+          <w:rFonts w:ascii="Arial" w:hAnsi="Arial" w:cs="Arial"/>
+          <w:sz w:val="20"/>
+          <w:szCs w:val="20"/>
+        </w:rPr>
+      </w:pPr>
+      <w:r>
+        <w:rPr>
+          <w:rFonts w:ascii="Arial" w:hAnsi="Arial" w:cs="Arial"/>
+          <w:sz w:val="20"/>
+          <w:szCs w:val="20"/>
+        </w:rPr>
+        <w:t>Ponemos los 3 campos de Id y uno solo se completa</w:t>
+      </w:r>
+      <w:proofErr w:type="gramStart"/>
+      <w:r>
+        <w:rPr>
+          <w:rFonts w:ascii="Arial" w:hAnsi="Arial" w:cs="Arial"/>
+          <w:sz w:val="20"/>
+          <w:szCs w:val="20"/>
+        </w:rPr>
+        <w:t>?</w:t>
+      </w:r>
+      <w:proofErr w:type="gramEnd"/>
+      <w:r>
+        <w:rPr>
+          <w:rFonts w:ascii="Arial" w:hAnsi="Arial" w:cs="Arial"/>
+          <w:sz w:val="20"/>
+          <w:szCs w:val="20"/>
+        </w:rPr>
+        <w:t xml:space="preserve"> Cómo se refleja en el MER?</w:t>
+      </w:r>
+    </w:p>
+    <w:p>
+      <w:pPr>
+        <w:pStyle w:val="Prrafodelista"/>
+        <w:numPr>
+          <w:ilvl w:val="1"/>
+          <w:numId w:val="3"/>
+        </w:numPr>
+        <w:rPr>
+          <w:rFonts w:ascii="Arial" w:hAnsi="Arial" w:cs="Arial"/>
+          <w:sz w:val="20"/>
+          <w:szCs w:val="20"/>
+        </w:rPr>
+      </w:pPr>
+      <w:r>
+        <w:rPr>
+          <w:rFonts w:ascii="Arial" w:hAnsi="Arial" w:cs="Arial"/>
+          <w:sz w:val="20"/>
+          <w:szCs w:val="20"/>
+        </w:rPr>
+        <w:t>La Denuncia tiene especializaciones</w:t>
       </w:r>
       <w:proofErr w:type="gramStart"/>
       <w:r>
@@ -988,114 +1035,8 @@
           <w:sz w:val="20"/>
           <w:szCs w:val="20"/>
         </w:rPr>
-        <w:t>Cómo hacer que la denuncia pueda ser realizada contra: Usuarios, Publicaciones o Presupuestos</w:t>
-      </w:r>
-      <w:proofErr w:type="gramStart"/>
-      <w:r>
-        <w:rPr>
-          <w:rFonts w:ascii="Arial" w:hAnsi="Arial" w:cs="Arial"/>
-          <w:sz w:val="20"/>
-          <w:szCs w:val="20"/>
-        </w:rPr>
-        <w:t>?</w:t>
-      </w:r>
-      <w:proofErr w:type="gramEnd"/>
-    </w:p>
-    <w:p>
-      <w:pPr>
-        <w:pStyle w:val="Prrafodelista"/>
-        <w:numPr>
-          <w:ilvl w:val="1"/>
-          <w:numId w:val="3"/>
-        </w:numPr>
-        <w:rPr>
-          <w:rFonts w:ascii="Arial" w:hAnsi="Arial" w:cs="Arial"/>
-          <w:sz w:val="20"/>
-          <w:szCs w:val="20"/>
-        </w:rPr>
-      </w:pPr>
-      <w:r>
-        <w:rPr>
-          <w:rFonts w:ascii="Arial" w:hAnsi="Arial" w:cs="Arial"/>
-          <w:sz w:val="20"/>
-          <w:szCs w:val="20"/>
-        </w:rPr>
-        <w:t>Ponemos los 3 campos de Id y uno solo se completa</w:t>
-      </w:r>
-      <w:proofErr w:type="gramStart"/>
-      <w:r>
-        <w:rPr>
-          <w:rFonts w:ascii="Arial" w:hAnsi="Arial" w:cs="Arial"/>
-          <w:sz w:val="20"/>
-          <w:szCs w:val="20"/>
-        </w:rPr>
-        <w:t>?</w:t>
-      </w:r>
-      <w:proofErr w:type="gramEnd"/>
-      <w:r>
-        <w:rPr>
-          <w:rFonts w:ascii="Arial" w:hAnsi="Arial" w:cs="Arial"/>
-          <w:sz w:val="20"/>
-          <w:szCs w:val="20"/>
-        </w:rPr>
-        <w:t xml:space="preserve"> Cómo se refleja en el MER?</w:t>
-      </w:r>
-    </w:p>
-    <w:p>
-      <w:pPr>
-        <w:pStyle w:val="Prrafodelista"/>
-        <w:numPr>
-          <w:ilvl w:val="1"/>
-          <w:numId w:val="3"/>
-        </w:numPr>
-        <w:rPr>
-          <w:rFonts w:ascii="Arial" w:hAnsi="Arial" w:cs="Arial"/>
-          <w:sz w:val="20"/>
-          <w:szCs w:val="20"/>
-        </w:rPr>
-      </w:pPr>
-      <w:r>
-        <w:rPr>
-          <w:rFonts w:ascii="Arial" w:hAnsi="Arial" w:cs="Arial"/>
-          <w:sz w:val="20"/>
-          <w:szCs w:val="20"/>
-        </w:rPr>
-        <w:t>La Denuncia tiene especializaciones</w:t>
-      </w:r>
-      <w:proofErr w:type="gramStart"/>
-      <w:r>
-        <w:rPr>
-          <w:rFonts w:ascii="Arial" w:hAnsi="Arial" w:cs="Arial"/>
-          <w:sz w:val="20"/>
-          <w:szCs w:val="20"/>
-        </w:rPr>
-        <w:t>?</w:t>
-      </w:r>
-      <w:proofErr w:type="gramEnd"/>
-    </w:p>
-    <w:p>
-      <w:pPr>
-        <w:pStyle w:val="Prrafodelista"/>
-        <w:numPr>
-          <w:ilvl w:val="0"/>
-          <w:numId w:val="3"/>
-        </w:numPr>
-        <w:rPr>
-          <w:rFonts w:ascii="Arial" w:hAnsi="Arial" w:cs="Arial"/>
-          <w:sz w:val="20"/>
-          <w:szCs w:val="20"/>
-        </w:rPr>
-      </w:pPr>
-      <w:r>
-        <w:rPr>
-          <w:rFonts w:ascii="Arial" w:hAnsi="Arial" w:cs="Arial"/>
-          <w:sz w:val="20"/>
-          <w:szCs w:val="20"/>
-        </w:rPr>
         <w:t>Calificaciones: Un cliente puede calificar un servicio, pero el que provee el mismo, debería poder realizar una réplica sobre la calificación otorgada. La Calificación es una relación, por ende: Cómo se refleja eso en el MER?</w:t>
       </w:r>
-      <w:bookmarkStart w:id="0" w:name="_GoBack"/>
-      <w:bookmarkEnd w:id="0"/>
     </w:p>
     <w:p>
       <w:pPr>

</xml_diff>

<commit_message>
Script DB, Proyecto ANGULAR
</commit_message>
<xml_diff>
--- a/Documentacion/Documentación Proyecto/MER/2 - MER Proyecto Sin Atributos.docx
+++ b/Documentacion/Documentación Proyecto/MER/2 - MER Proyecto Sin Atributos.docx
@@ -865,7 +865,7 @@
           <w:sz w:val="20"/>
           <w:szCs w:val="20"/>
         </w:rPr>
-        <w:t>Cómo vincular la PK de Califica con la tabla Contrata</w:t>
+        <w:t>Cómo hacer que la denuncia pueda ser realizada contra: Usuarios, Publicaciones o Presupuestos</w:t>
       </w:r>
       <w:proofErr w:type="gramStart"/>
       <w:r>
@@ -877,166 +877,6 @@
         <w:t>?</w:t>
       </w:r>
       <w:proofErr w:type="gramEnd"/>
-    </w:p>
-    <w:p>
-      <w:pPr>
-        <w:pStyle w:val="Prrafodelista"/>
-        <w:numPr>
-          <w:ilvl w:val="0"/>
-          <w:numId w:val="3"/>
-        </w:numPr>
-        <w:rPr>
-          <w:rFonts w:ascii="Arial" w:hAnsi="Arial" w:cs="Arial"/>
-          <w:sz w:val="20"/>
-          <w:szCs w:val="20"/>
-        </w:rPr>
-      </w:pPr>
-      <w:bookmarkStart w:id="0" w:name="_GoBack"/>
-      <w:r>
-        <w:rPr>
-          <w:rFonts w:ascii="Arial" w:hAnsi="Arial" w:cs="Arial"/>
-          <w:sz w:val="20"/>
-          <w:szCs w:val="20"/>
-        </w:rPr>
-        <w:t>Estamos permitiendo calificar un Servicio que provee un usuario, pero necesitaríamos saber a qué publicación corresponde... Sugerencias</w:t>
-      </w:r>
-      <w:proofErr w:type="gramStart"/>
-      <w:r>
-        <w:rPr>
-          <w:rFonts w:ascii="Arial" w:hAnsi="Arial" w:cs="Arial"/>
-          <w:sz w:val="20"/>
-          <w:szCs w:val="20"/>
-        </w:rPr>
-        <w:t>?</w:t>
-      </w:r>
-      <w:proofErr w:type="gramEnd"/>
-    </w:p>
-    <w:bookmarkEnd w:id="0"/>
-    <w:p>
-      <w:pPr>
-        <w:pStyle w:val="Prrafodelista"/>
-        <w:numPr>
-          <w:ilvl w:val="0"/>
-          <w:numId w:val="3"/>
-        </w:numPr>
-        <w:rPr>
-          <w:rFonts w:ascii="Arial" w:hAnsi="Arial" w:cs="Arial"/>
-          <w:sz w:val="20"/>
-          <w:szCs w:val="20"/>
-        </w:rPr>
-      </w:pPr>
-      <w:r>
-        <w:rPr>
-          <w:rFonts w:ascii="Arial" w:hAnsi="Arial" w:cs="Arial"/>
-          <w:sz w:val="20"/>
-          <w:szCs w:val="20"/>
-        </w:rPr>
-        <w:t>Cómo hacer que la denuncia pueda ser realizada contra: Usuarios, Publicaciones o Presupuestos</w:t>
-      </w:r>
-      <w:proofErr w:type="gramStart"/>
-      <w:r>
-        <w:rPr>
-          <w:rFonts w:ascii="Arial" w:hAnsi="Arial" w:cs="Arial"/>
-          <w:sz w:val="20"/>
-          <w:szCs w:val="20"/>
-        </w:rPr>
-        <w:t>?</w:t>
-      </w:r>
-      <w:proofErr w:type="gramEnd"/>
-    </w:p>
-    <w:p>
-      <w:pPr>
-        <w:pStyle w:val="Prrafodelista"/>
-        <w:numPr>
-          <w:ilvl w:val="1"/>
-          <w:numId w:val="3"/>
-        </w:numPr>
-        <w:rPr>
-          <w:rFonts w:ascii="Arial" w:hAnsi="Arial" w:cs="Arial"/>
-          <w:sz w:val="20"/>
-          <w:szCs w:val="20"/>
-        </w:rPr>
-      </w:pPr>
-      <w:r>
-        <w:rPr>
-          <w:rFonts w:ascii="Arial" w:hAnsi="Arial" w:cs="Arial"/>
-          <w:sz w:val="20"/>
-          <w:szCs w:val="20"/>
-        </w:rPr>
-        <w:t>Ponemos los 3 campos de Id y uno solo se completa</w:t>
-      </w:r>
-      <w:proofErr w:type="gramStart"/>
-      <w:r>
-        <w:rPr>
-          <w:rFonts w:ascii="Arial" w:hAnsi="Arial" w:cs="Arial"/>
-          <w:sz w:val="20"/>
-          <w:szCs w:val="20"/>
-        </w:rPr>
-        <w:t>?</w:t>
-      </w:r>
-      <w:proofErr w:type="gramEnd"/>
-      <w:r>
-        <w:rPr>
-          <w:rFonts w:ascii="Arial" w:hAnsi="Arial" w:cs="Arial"/>
-          <w:sz w:val="20"/>
-          <w:szCs w:val="20"/>
-        </w:rPr>
-        <w:t xml:space="preserve"> Cómo se refleja en el MER?</w:t>
-      </w:r>
-    </w:p>
-    <w:p>
-      <w:pPr>
-        <w:pStyle w:val="Prrafodelista"/>
-        <w:numPr>
-          <w:ilvl w:val="1"/>
-          <w:numId w:val="3"/>
-        </w:numPr>
-        <w:rPr>
-          <w:rFonts w:ascii="Arial" w:hAnsi="Arial" w:cs="Arial"/>
-          <w:sz w:val="20"/>
-          <w:szCs w:val="20"/>
-        </w:rPr>
-      </w:pPr>
-      <w:r>
-        <w:rPr>
-          <w:rFonts w:ascii="Arial" w:hAnsi="Arial" w:cs="Arial"/>
-          <w:sz w:val="20"/>
-          <w:szCs w:val="20"/>
-        </w:rPr>
-        <w:t>La Denuncia tiene especializaciones</w:t>
-      </w:r>
-      <w:proofErr w:type="gramStart"/>
-      <w:r>
-        <w:rPr>
-          <w:rFonts w:ascii="Arial" w:hAnsi="Arial" w:cs="Arial"/>
-          <w:sz w:val="20"/>
-          <w:szCs w:val="20"/>
-        </w:rPr>
-        <w:t>?</w:t>
-      </w:r>
-      <w:proofErr w:type="gramEnd"/>
-    </w:p>
-    <w:p>
-      <w:pPr>
-        <w:pStyle w:val="Prrafodelista"/>
-        <w:numPr>
-          <w:ilvl w:val="0"/>
-          <w:numId w:val="3"/>
-        </w:numPr>
-        <w:rPr>
-          <w:rFonts w:ascii="Arial" w:hAnsi="Arial" w:cs="Arial"/>
-          <w:sz w:val="20"/>
-          <w:szCs w:val="20"/>
-        </w:rPr>
-      </w:pPr>
-      <w:r>
-        <w:rPr>
-          <w:rFonts w:ascii="Arial" w:hAnsi="Arial" w:cs="Arial"/>
-          <w:sz w:val="20"/>
-          <w:szCs w:val="20"/>
-        </w:rPr>
-        <w:t>Calificaciones: Un cliente puede calificar un servicio, pero el que provee el mismo, debería poder realizar una réplica sobre la calificación otorgada. La Calificación es una relación, por ende: Cómo se refleja eso en el MER?</w:t>
-      </w:r>
     </w:p>
     <w:p>
       <w:pPr>
@@ -1200,6 +1040,1439 @@
         <w:t>?</w:t>
       </w:r>
       <w:proofErr w:type="gramEnd"/>
+    </w:p>
+    <w:p>
+      <w:pPr>
+        <w:rPr>
+          <w:rFonts w:ascii="Arial" w:hAnsi="Arial" w:cs="Arial"/>
+          <w:sz w:val="20"/>
+          <w:szCs w:val="20"/>
+        </w:rPr>
+      </w:pPr>
+      <w:r>
+        <w:rPr>
+          <w:rFonts w:ascii="Arial" w:hAnsi="Arial" w:cs="Arial"/>
+          <w:sz w:val="20"/>
+          <w:szCs w:val="20"/>
+        </w:rPr>
+        <w:br w:type="page"/>
+      </w:r>
+    </w:p>
+    <w:p>
+      <w:pPr>
+        <w:rPr>
+          <w:rFonts w:ascii="Arial" w:hAnsi="Arial" w:cs="Arial"/>
+          <w:sz w:val="20"/>
+          <w:szCs w:val="20"/>
+        </w:rPr>
+      </w:pPr>
+      <w:r>
+        <w:rPr>
+          <w:rFonts w:ascii="Arial" w:hAnsi="Arial" w:cs="Arial"/>
+          <w:b/>
+          <w:sz w:val="20"/>
+          <w:szCs w:val="20"/>
+        </w:rPr>
+        <w:lastRenderedPageBreak/>
+        <w:t>Departamento</w:t>
+      </w:r>
+      <w:r>
+        <w:rPr>
+          <w:rFonts w:ascii="Arial" w:hAnsi="Arial" w:cs="Arial"/>
+          <w:sz w:val="20"/>
+          <w:szCs w:val="20"/>
+        </w:rPr>
+        <w:t xml:space="preserve">: </w:t>
+      </w:r>
+      <w:r>
+        <w:rPr>
+          <w:rFonts w:ascii="Arial" w:hAnsi="Arial" w:cs="Arial"/>
+          <w:sz w:val="20"/>
+          <w:szCs w:val="20"/>
+          <w:u w:val="single"/>
+        </w:rPr>
+        <w:t>Id</w:t>
+      </w:r>
+      <w:r>
+        <w:rPr>
+          <w:rFonts w:ascii="Arial" w:hAnsi="Arial" w:cs="Arial"/>
+          <w:sz w:val="20"/>
+          <w:szCs w:val="20"/>
+        </w:rPr>
+        <w:t>, Nombre</w:t>
+      </w:r>
+    </w:p>
+    <w:p>
+      <w:pPr>
+        <w:rPr>
+          <w:rFonts w:ascii="Arial" w:hAnsi="Arial" w:cs="Arial"/>
+          <w:sz w:val="20"/>
+          <w:szCs w:val="20"/>
+        </w:rPr>
+      </w:pPr>
+      <w:r>
+        <w:rPr>
+          <w:rFonts w:ascii="Arial" w:hAnsi="Arial" w:cs="Arial"/>
+          <w:b/>
+          <w:sz w:val="20"/>
+          <w:szCs w:val="20"/>
+        </w:rPr>
+        <w:t>Barrio</w:t>
+      </w:r>
+      <w:r>
+        <w:rPr>
+          <w:rFonts w:ascii="Arial" w:hAnsi="Arial" w:cs="Arial"/>
+          <w:sz w:val="20"/>
+          <w:szCs w:val="20"/>
+        </w:rPr>
+        <w:t xml:space="preserve">: </w:t>
+      </w:r>
+      <w:r>
+        <w:rPr>
+          <w:rFonts w:ascii="Arial" w:hAnsi="Arial" w:cs="Arial"/>
+          <w:sz w:val="20"/>
+          <w:szCs w:val="20"/>
+          <w:u w:val="single"/>
+        </w:rPr>
+        <w:t>Id</w:t>
+      </w:r>
+      <w:r>
+        <w:rPr>
+          <w:rFonts w:ascii="Arial" w:hAnsi="Arial" w:cs="Arial"/>
+          <w:sz w:val="20"/>
+          <w:szCs w:val="20"/>
+        </w:rPr>
+        <w:t>, Nombre</w:t>
+      </w:r>
+      <w:r>
+        <w:rPr>
+          <w:rFonts w:ascii="Arial" w:hAnsi="Arial" w:cs="Arial"/>
+          <w:sz w:val="20"/>
+          <w:szCs w:val="20"/>
+        </w:rPr>
+        <w:t xml:space="preserve">, </w:t>
+      </w:r>
+      <w:proofErr w:type="spellStart"/>
+      <w:r>
+        <w:rPr>
+          <w:rFonts w:ascii="Arial" w:hAnsi="Arial" w:cs="Arial"/>
+          <w:i/>
+          <w:sz w:val="20"/>
+          <w:szCs w:val="20"/>
+        </w:rPr>
+        <w:t>DepartamentoId</w:t>
+      </w:r>
+      <w:proofErr w:type="spellEnd"/>
+    </w:p>
+    <w:p>
+      <w:pPr>
+        <w:rPr>
+          <w:rFonts w:ascii="Arial" w:hAnsi="Arial" w:cs="Arial"/>
+          <w:color w:val="FF0000"/>
+          <w:sz w:val="20"/>
+          <w:szCs w:val="20"/>
+        </w:rPr>
+      </w:pPr>
+      <w:r>
+        <w:rPr>
+          <w:rFonts w:ascii="Arial" w:hAnsi="Arial" w:cs="Arial"/>
+          <w:b/>
+          <w:sz w:val="20"/>
+          <w:szCs w:val="20"/>
+        </w:rPr>
+        <w:t>Usuario</w:t>
+      </w:r>
+      <w:r>
+        <w:rPr>
+          <w:rFonts w:ascii="Arial" w:hAnsi="Arial" w:cs="Arial"/>
+          <w:sz w:val="20"/>
+          <w:szCs w:val="20"/>
+        </w:rPr>
+        <w:t xml:space="preserve">: </w:t>
+      </w:r>
+      <w:r>
+        <w:rPr>
+          <w:rFonts w:ascii="Arial" w:hAnsi="Arial" w:cs="Arial"/>
+          <w:sz w:val="20"/>
+          <w:szCs w:val="20"/>
+          <w:u w:val="single"/>
+        </w:rPr>
+        <w:t>Id</w:t>
+      </w:r>
+      <w:r>
+        <w:rPr>
+          <w:rFonts w:ascii="Arial" w:hAnsi="Arial" w:cs="Arial"/>
+          <w:sz w:val="20"/>
+          <w:szCs w:val="20"/>
+        </w:rPr>
+        <w:t xml:space="preserve">, Documento, Nombre, Apellido, </w:t>
+      </w:r>
+      <w:proofErr w:type="spellStart"/>
+      <w:r>
+        <w:rPr>
+          <w:rFonts w:ascii="Arial" w:hAnsi="Arial" w:cs="Arial"/>
+          <w:sz w:val="20"/>
+          <w:szCs w:val="20"/>
+        </w:rPr>
+        <w:t>NombreUsuario</w:t>
+      </w:r>
+      <w:proofErr w:type="spellEnd"/>
+      <w:r>
+        <w:rPr>
+          <w:rFonts w:ascii="Arial" w:hAnsi="Arial" w:cs="Arial"/>
+          <w:sz w:val="20"/>
+          <w:szCs w:val="20"/>
+        </w:rPr>
+        <w:t xml:space="preserve">, </w:t>
+      </w:r>
+      <w:proofErr w:type="spellStart"/>
+      <w:r>
+        <w:rPr>
+          <w:rFonts w:ascii="Arial" w:hAnsi="Arial" w:cs="Arial"/>
+          <w:sz w:val="20"/>
+          <w:szCs w:val="20"/>
+        </w:rPr>
+        <w:t>Password</w:t>
+      </w:r>
+      <w:proofErr w:type="spellEnd"/>
+      <w:r>
+        <w:rPr>
+          <w:rFonts w:ascii="Arial" w:hAnsi="Arial" w:cs="Arial"/>
+          <w:sz w:val="20"/>
+          <w:szCs w:val="20"/>
+        </w:rPr>
+        <w:t xml:space="preserve">, </w:t>
+      </w:r>
+      <w:proofErr w:type="spellStart"/>
+      <w:r>
+        <w:rPr>
+          <w:rFonts w:ascii="Arial" w:hAnsi="Arial" w:cs="Arial"/>
+          <w:sz w:val="20"/>
+          <w:szCs w:val="20"/>
+        </w:rPr>
+        <w:t>UltimaModificacionPassword</w:t>
+      </w:r>
+      <w:proofErr w:type="spellEnd"/>
+      <w:r>
+        <w:rPr>
+          <w:rFonts w:ascii="Arial" w:hAnsi="Arial" w:cs="Arial"/>
+          <w:sz w:val="20"/>
+          <w:szCs w:val="20"/>
+        </w:rPr>
+        <w:t xml:space="preserve">, Habilitado, Email, </w:t>
+      </w:r>
+      <w:proofErr w:type="spellStart"/>
+      <w:r>
+        <w:rPr>
+          <w:rFonts w:ascii="Arial" w:hAnsi="Arial" w:cs="Arial"/>
+          <w:sz w:val="20"/>
+          <w:szCs w:val="20"/>
+        </w:rPr>
+        <w:t>Telefono</w:t>
+      </w:r>
+      <w:proofErr w:type="spellEnd"/>
+      <w:r>
+        <w:rPr>
+          <w:rFonts w:ascii="Arial" w:hAnsi="Arial" w:cs="Arial"/>
+          <w:sz w:val="20"/>
+          <w:szCs w:val="20"/>
+        </w:rPr>
+        <w:t xml:space="preserve">, </w:t>
+      </w:r>
+      <w:proofErr w:type="spellStart"/>
+      <w:r>
+        <w:rPr>
+          <w:rFonts w:ascii="Arial" w:hAnsi="Arial" w:cs="Arial"/>
+          <w:sz w:val="20"/>
+          <w:szCs w:val="20"/>
+        </w:rPr>
+        <w:t>Direccion</w:t>
+      </w:r>
+      <w:proofErr w:type="spellEnd"/>
+      <w:r>
+        <w:rPr>
+          <w:rFonts w:ascii="Arial" w:hAnsi="Arial" w:cs="Arial"/>
+          <w:sz w:val="20"/>
+          <w:szCs w:val="20"/>
+        </w:rPr>
+        <w:t xml:space="preserve">, </w:t>
+      </w:r>
+      <w:proofErr w:type="spellStart"/>
+      <w:r>
+        <w:rPr>
+          <w:rFonts w:ascii="Arial" w:hAnsi="Arial" w:cs="Arial"/>
+          <w:sz w:val="20"/>
+          <w:szCs w:val="20"/>
+        </w:rPr>
+        <w:t>FechaAlta</w:t>
+      </w:r>
+      <w:proofErr w:type="spellEnd"/>
+      <w:r>
+        <w:rPr>
+          <w:rFonts w:ascii="Arial" w:hAnsi="Arial" w:cs="Arial"/>
+          <w:sz w:val="20"/>
+          <w:szCs w:val="20"/>
+        </w:rPr>
+        <w:t xml:space="preserve">, Tipo, </w:t>
+      </w:r>
+      <w:proofErr w:type="spellStart"/>
+      <w:r>
+        <w:rPr>
+          <w:rFonts w:ascii="Arial" w:hAnsi="Arial" w:cs="Arial"/>
+          <w:i/>
+          <w:sz w:val="20"/>
+          <w:szCs w:val="20"/>
+        </w:rPr>
+        <w:t>BarrioId</w:t>
+      </w:r>
+      <w:proofErr w:type="spellEnd"/>
+    </w:p>
+    <w:p>
+      <w:pPr>
+        <w:rPr>
+          <w:rFonts w:ascii="Arial" w:hAnsi="Arial" w:cs="Arial"/>
+          <w:sz w:val="20"/>
+          <w:szCs w:val="20"/>
+        </w:rPr>
+      </w:pPr>
+      <w:r>
+        <w:rPr>
+          <w:rFonts w:ascii="Arial" w:hAnsi="Arial" w:cs="Arial"/>
+          <w:b/>
+          <w:sz w:val="20"/>
+          <w:szCs w:val="20"/>
+        </w:rPr>
+        <w:t>Cliente</w:t>
+      </w:r>
+      <w:r>
+        <w:rPr>
+          <w:rFonts w:ascii="Arial" w:hAnsi="Arial" w:cs="Arial"/>
+          <w:sz w:val="20"/>
+          <w:szCs w:val="20"/>
+        </w:rPr>
+        <w:t xml:space="preserve">: </w:t>
+      </w:r>
+      <w:proofErr w:type="spellStart"/>
+      <w:r>
+        <w:rPr>
+          <w:rFonts w:ascii="Arial" w:hAnsi="Arial" w:cs="Arial"/>
+          <w:i/>
+          <w:sz w:val="20"/>
+          <w:szCs w:val="20"/>
+          <w:u w:val="single"/>
+        </w:rPr>
+        <w:t>UsuarioId</w:t>
+      </w:r>
+      <w:proofErr w:type="spellEnd"/>
+    </w:p>
+    <w:p>
+      <w:pPr>
+        <w:rPr>
+          <w:rFonts w:ascii="Arial" w:hAnsi="Arial" w:cs="Arial"/>
+          <w:sz w:val="20"/>
+          <w:szCs w:val="20"/>
+        </w:rPr>
+      </w:pPr>
+      <w:r>
+        <w:rPr>
+          <w:rFonts w:ascii="Arial" w:hAnsi="Arial" w:cs="Arial"/>
+          <w:b/>
+          <w:sz w:val="20"/>
+          <w:szCs w:val="20"/>
+        </w:rPr>
+        <w:t>Administrador</w:t>
+      </w:r>
+      <w:r>
+        <w:rPr>
+          <w:rFonts w:ascii="Arial" w:hAnsi="Arial" w:cs="Arial"/>
+          <w:sz w:val="20"/>
+          <w:szCs w:val="20"/>
+        </w:rPr>
+        <w:t xml:space="preserve">: </w:t>
+      </w:r>
+      <w:proofErr w:type="spellStart"/>
+      <w:r>
+        <w:rPr>
+          <w:rFonts w:ascii="Arial" w:hAnsi="Arial" w:cs="Arial"/>
+          <w:i/>
+          <w:sz w:val="20"/>
+          <w:szCs w:val="20"/>
+          <w:u w:val="single"/>
+        </w:rPr>
+        <w:t>UsuarioId</w:t>
+      </w:r>
+      <w:proofErr w:type="spellEnd"/>
+    </w:p>
+    <w:p>
+      <w:pPr>
+        <w:rPr>
+          <w:rFonts w:ascii="Arial" w:hAnsi="Arial" w:cs="Arial"/>
+          <w:sz w:val="20"/>
+          <w:szCs w:val="20"/>
+        </w:rPr>
+      </w:pPr>
+      <w:r>
+        <w:rPr>
+          <w:rFonts w:ascii="Arial" w:hAnsi="Arial" w:cs="Arial"/>
+          <w:b/>
+          <w:sz w:val="20"/>
+          <w:szCs w:val="20"/>
+        </w:rPr>
+        <w:t>Servicio</w:t>
+      </w:r>
+      <w:r>
+        <w:rPr>
+          <w:rFonts w:ascii="Arial" w:hAnsi="Arial" w:cs="Arial"/>
+          <w:sz w:val="20"/>
+          <w:szCs w:val="20"/>
+        </w:rPr>
+        <w:t xml:space="preserve">: </w:t>
+      </w:r>
+      <w:r>
+        <w:rPr>
+          <w:rFonts w:ascii="Arial" w:hAnsi="Arial" w:cs="Arial"/>
+          <w:sz w:val="20"/>
+          <w:szCs w:val="20"/>
+          <w:u w:val="single"/>
+        </w:rPr>
+        <w:t>Id</w:t>
+      </w:r>
+      <w:r>
+        <w:rPr>
+          <w:rFonts w:ascii="Arial" w:hAnsi="Arial" w:cs="Arial"/>
+          <w:sz w:val="20"/>
+          <w:szCs w:val="20"/>
+        </w:rPr>
+        <w:t>, Nombre, Ima</w:t>
+      </w:r>
+      <w:r>
+        <w:rPr>
+          <w:rFonts w:ascii="Arial" w:hAnsi="Arial" w:cs="Arial"/>
+          <w:sz w:val="20"/>
+          <w:szCs w:val="20"/>
+        </w:rPr>
+        <w:t xml:space="preserve">gen, Habilitado, </w:t>
+      </w:r>
+      <w:proofErr w:type="spellStart"/>
+      <w:r>
+        <w:rPr>
+          <w:rFonts w:ascii="Arial" w:hAnsi="Arial" w:cs="Arial"/>
+          <w:sz w:val="20"/>
+          <w:szCs w:val="20"/>
+        </w:rPr>
+        <w:t>FechaCreacion</w:t>
+      </w:r>
+      <w:proofErr w:type="spellEnd"/>
+      <w:r>
+        <w:rPr>
+          <w:rFonts w:ascii="Arial" w:hAnsi="Arial" w:cs="Arial"/>
+          <w:sz w:val="20"/>
+          <w:szCs w:val="20"/>
+        </w:rPr>
+        <w:t>, Tipo</w:t>
+      </w:r>
+    </w:p>
+    <w:p>
+      <w:pPr>
+        <w:rPr>
+          <w:rFonts w:ascii="Arial" w:hAnsi="Arial" w:cs="Arial"/>
+          <w:sz w:val="20"/>
+          <w:szCs w:val="20"/>
+        </w:rPr>
+      </w:pPr>
+      <w:r>
+        <w:rPr>
+          <w:rFonts w:ascii="Arial" w:hAnsi="Arial" w:cs="Arial"/>
+          <w:b/>
+          <w:sz w:val="20"/>
+          <w:szCs w:val="20"/>
+        </w:rPr>
+        <w:t>Simple</w:t>
+      </w:r>
+      <w:r>
+        <w:rPr>
+          <w:rFonts w:ascii="Arial" w:hAnsi="Arial" w:cs="Arial"/>
+          <w:sz w:val="20"/>
+          <w:szCs w:val="20"/>
+        </w:rPr>
+        <w:t xml:space="preserve">: </w:t>
+      </w:r>
+      <w:proofErr w:type="spellStart"/>
+      <w:r>
+        <w:rPr>
+          <w:rFonts w:ascii="Arial" w:hAnsi="Arial" w:cs="Arial"/>
+          <w:i/>
+          <w:sz w:val="20"/>
+          <w:szCs w:val="20"/>
+          <w:u w:val="single"/>
+        </w:rPr>
+        <w:t>ServicioId</w:t>
+      </w:r>
+      <w:proofErr w:type="spellEnd"/>
+    </w:p>
+    <w:p>
+      <w:pPr>
+        <w:rPr>
+          <w:rFonts w:ascii="Arial" w:hAnsi="Arial" w:cs="Arial"/>
+          <w:sz w:val="20"/>
+          <w:szCs w:val="20"/>
+        </w:rPr>
+      </w:pPr>
+      <w:r>
+        <w:rPr>
+          <w:rFonts w:ascii="Arial" w:hAnsi="Arial" w:cs="Arial"/>
+          <w:b/>
+          <w:sz w:val="20"/>
+          <w:szCs w:val="20"/>
+        </w:rPr>
+        <w:t>Complejo</w:t>
+      </w:r>
+      <w:r>
+        <w:rPr>
+          <w:rFonts w:ascii="Arial" w:hAnsi="Arial" w:cs="Arial"/>
+          <w:sz w:val="20"/>
+          <w:szCs w:val="20"/>
+        </w:rPr>
+        <w:t xml:space="preserve">: </w:t>
+      </w:r>
+      <w:proofErr w:type="spellStart"/>
+      <w:r>
+        <w:rPr>
+          <w:rFonts w:ascii="Arial" w:hAnsi="Arial" w:cs="Arial"/>
+          <w:i/>
+          <w:sz w:val="20"/>
+          <w:szCs w:val="20"/>
+          <w:u w:val="single"/>
+        </w:rPr>
+        <w:t>ServicioId</w:t>
+      </w:r>
+      <w:proofErr w:type="spellEnd"/>
+      <w:r>
+        <w:rPr>
+          <w:rFonts w:ascii="Arial" w:hAnsi="Arial" w:cs="Arial"/>
+          <w:sz w:val="20"/>
+          <w:szCs w:val="20"/>
+        </w:rPr>
+        <w:t>, Tipo</w:t>
+      </w:r>
+    </w:p>
+    <w:p>
+      <w:pPr>
+        <w:rPr>
+          <w:rFonts w:ascii="Arial" w:hAnsi="Arial" w:cs="Arial"/>
+          <w:sz w:val="20"/>
+          <w:szCs w:val="20"/>
+        </w:rPr>
+      </w:pPr>
+      <w:proofErr w:type="spellStart"/>
+      <w:r>
+        <w:rPr>
+          <w:rFonts w:ascii="Arial" w:hAnsi="Arial" w:cs="Arial"/>
+          <w:b/>
+          <w:sz w:val="20"/>
+          <w:szCs w:val="20"/>
+        </w:rPr>
+        <w:t>Mecanica</w:t>
+      </w:r>
+      <w:proofErr w:type="spellEnd"/>
+      <w:r>
+        <w:rPr>
+          <w:rFonts w:ascii="Arial" w:hAnsi="Arial" w:cs="Arial"/>
+          <w:sz w:val="20"/>
+          <w:szCs w:val="20"/>
+        </w:rPr>
+        <w:t xml:space="preserve">: </w:t>
+      </w:r>
+      <w:proofErr w:type="spellStart"/>
+      <w:r>
+        <w:rPr>
+          <w:rFonts w:ascii="Arial" w:hAnsi="Arial" w:cs="Arial"/>
+          <w:i/>
+          <w:sz w:val="20"/>
+          <w:szCs w:val="20"/>
+          <w:u w:val="single"/>
+        </w:rPr>
+        <w:t>ComplejoId</w:t>
+      </w:r>
+      <w:proofErr w:type="spellEnd"/>
+    </w:p>
+    <w:p>
+      <w:pPr>
+        <w:rPr>
+          <w:rFonts w:ascii="Arial" w:hAnsi="Arial" w:cs="Arial"/>
+          <w:sz w:val="20"/>
+          <w:szCs w:val="20"/>
+        </w:rPr>
+      </w:pPr>
+      <w:proofErr w:type="spellStart"/>
+      <w:r>
+        <w:rPr>
+          <w:rFonts w:ascii="Arial" w:hAnsi="Arial" w:cs="Arial"/>
+          <w:b/>
+          <w:sz w:val="20"/>
+          <w:szCs w:val="20"/>
+        </w:rPr>
+        <w:t>Publicacion</w:t>
+      </w:r>
+      <w:proofErr w:type="spellEnd"/>
+      <w:r>
+        <w:rPr>
+          <w:rFonts w:ascii="Arial" w:hAnsi="Arial" w:cs="Arial"/>
+          <w:sz w:val="20"/>
+          <w:szCs w:val="20"/>
+        </w:rPr>
+        <w:t xml:space="preserve">: </w:t>
+      </w:r>
+      <w:r>
+        <w:rPr>
+          <w:rFonts w:ascii="Arial" w:hAnsi="Arial" w:cs="Arial"/>
+          <w:sz w:val="20"/>
+          <w:szCs w:val="20"/>
+          <w:u w:val="single"/>
+        </w:rPr>
+        <w:t>Id</w:t>
+      </w:r>
+      <w:r>
+        <w:rPr>
+          <w:rFonts w:ascii="Arial" w:hAnsi="Arial" w:cs="Arial"/>
+          <w:sz w:val="20"/>
+          <w:szCs w:val="20"/>
+        </w:rPr>
+        <w:t xml:space="preserve">, Titulo, </w:t>
+      </w:r>
+      <w:proofErr w:type="spellStart"/>
+      <w:r>
+        <w:rPr>
+          <w:rFonts w:ascii="Arial" w:hAnsi="Arial" w:cs="Arial"/>
+          <w:sz w:val="20"/>
+          <w:szCs w:val="20"/>
+        </w:rPr>
+        <w:t>Descripcion</w:t>
+      </w:r>
+      <w:proofErr w:type="spellEnd"/>
+      <w:r>
+        <w:rPr>
+          <w:rFonts w:ascii="Arial" w:hAnsi="Arial" w:cs="Arial"/>
+          <w:sz w:val="20"/>
+          <w:szCs w:val="20"/>
+        </w:rPr>
+        <w:t xml:space="preserve">, Activa, </w:t>
+      </w:r>
+      <w:proofErr w:type="spellStart"/>
+      <w:r>
+        <w:rPr>
+          <w:rFonts w:ascii="Arial" w:hAnsi="Arial" w:cs="Arial"/>
+          <w:sz w:val="20"/>
+          <w:szCs w:val="20"/>
+        </w:rPr>
+        <w:t>FechaA</w:t>
+      </w:r>
+      <w:r>
+        <w:rPr>
+          <w:rFonts w:ascii="Arial" w:hAnsi="Arial" w:cs="Arial"/>
+          <w:sz w:val="20"/>
+          <w:szCs w:val="20"/>
+        </w:rPr>
+        <w:t>lta</w:t>
+      </w:r>
+      <w:proofErr w:type="spellEnd"/>
+      <w:r>
+        <w:rPr>
+          <w:rFonts w:ascii="Arial" w:hAnsi="Arial" w:cs="Arial"/>
+          <w:sz w:val="20"/>
+          <w:szCs w:val="20"/>
+        </w:rPr>
+        <w:t xml:space="preserve">, </w:t>
+      </w:r>
+      <w:proofErr w:type="spellStart"/>
+      <w:r>
+        <w:rPr>
+          <w:rFonts w:ascii="Arial" w:hAnsi="Arial" w:cs="Arial"/>
+          <w:sz w:val="20"/>
+          <w:szCs w:val="20"/>
+        </w:rPr>
+        <w:t>FechaVencimiento</w:t>
+      </w:r>
+      <w:proofErr w:type="spellEnd"/>
+      <w:r>
+        <w:rPr>
+          <w:rFonts w:ascii="Arial" w:hAnsi="Arial" w:cs="Arial"/>
+          <w:sz w:val="20"/>
+          <w:szCs w:val="20"/>
+        </w:rPr>
+        <w:t>, Tipo, Horario</w:t>
+      </w:r>
+      <w:r>
+        <w:rPr>
+          <w:rFonts w:ascii="Arial" w:hAnsi="Arial" w:cs="Arial"/>
+          <w:sz w:val="20"/>
+          <w:szCs w:val="20"/>
+        </w:rPr>
+        <w:t xml:space="preserve">, </w:t>
+      </w:r>
+      <w:proofErr w:type="spellStart"/>
+      <w:r>
+        <w:rPr>
+          <w:rFonts w:ascii="Arial" w:hAnsi="Arial" w:cs="Arial"/>
+          <w:i/>
+          <w:sz w:val="20"/>
+          <w:szCs w:val="20"/>
+        </w:rPr>
+        <w:t>ServicioId</w:t>
+      </w:r>
+      <w:proofErr w:type="spellEnd"/>
+    </w:p>
+    <w:p>
+      <w:pPr>
+        <w:rPr>
+          <w:rFonts w:ascii="Arial" w:hAnsi="Arial" w:cs="Arial"/>
+          <w:sz w:val="20"/>
+          <w:szCs w:val="20"/>
+        </w:rPr>
+      </w:pPr>
+      <w:proofErr w:type="spellStart"/>
+      <w:r>
+        <w:rPr>
+          <w:rFonts w:ascii="Arial" w:hAnsi="Arial" w:cs="Arial"/>
+          <w:b/>
+          <w:sz w:val="20"/>
+          <w:szCs w:val="20"/>
+        </w:rPr>
+        <w:t>PublicacionImagen</w:t>
+      </w:r>
+      <w:proofErr w:type="spellEnd"/>
+      <w:r>
+        <w:rPr>
+          <w:rFonts w:ascii="Arial" w:hAnsi="Arial" w:cs="Arial"/>
+          <w:sz w:val="20"/>
+          <w:szCs w:val="20"/>
+        </w:rPr>
+        <w:t xml:space="preserve">: </w:t>
+      </w:r>
+      <w:proofErr w:type="spellStart"/>
+      <w:r>
+        <w:rPr>
+          <w:rFonts w:ascii="Arial" w:hAnsi="Arial" w:cs="Arial"/>
+          <w:i/>
+          <w:sz w:val="20"/>
+          <w:szCs w:val="20"/>
+          <w:u w:val="single"/>
+        </w:rPr>
+        <w:t>PublicacionId</w:t>
+      </w:r>
+      <w:proofErr w:type="spellEnd"/>
+      <w:r>
+        <w:rPr>
+          <w:rFonts w:ascii="Arial" w:hAnsi="Arial" w:cs="Arial"/>
+          <w:sz w:val="20"/>
+          <w:szCs w:val="20"/>
+        </w:rPr>
+        <w:t xml:space="preserve">, </w:t>
+      </w:r>
+      <w:r>
+        <w:rPr>
+          <w:rFonts w:ascii="Arial" w:hAnsi="Arial" w:cs="Arial"/>
+          <w:sz w:val="20"/>
+          <w:szCs w:val="20"/>
+          <w:u w:val="single"/>
+        </w:rPr>
+        <w:t>Imagen</w:t>
+      </w:r>
+    </w:p>
+    <w:p>
+      <w:pPr>
+        <w:rPr>
+          <w:rFonts w:ascii="Arial" w:hAnsi="Arial" w:cs="Arial"/>
+          <w:sz w:val="20"/>
+          <w:szCs w:val="20"/>
+        </w:rPr>
+      </w:pPr>
+      <w:r>
+        <w:rPr>
+          <w:rFonts w:ascii="Arial" w:hAnsi="Arial" w:cs="Arial"/>
+          <w:b/>
+          <w:sz w:val="20"/>
+          <w:szCs w:val="20"/>
+        </w:rPr>
+        <w:t>Oferta</w:t>
+      </w:r>
+      <w:r>
+        <w:rPr>
+          <w:rFonts w:ascii="Arial" w:hAnsi="Arial" w:cs="Arial"/>
+          <w:sz w:val="20"/>
+          <w:szCs w:val="20"/>
+        </w:rPr>
+        <w:t xml:space="preserve">: </w:t>
+      </w:r>
+      <w:proofErr w:type="spellStart"/>
+      <w:r>
+        <w:rPr>
+          <w:rFonts w:ascii="Arial" w:hAnsi="Arial" w:cs="Arial"/>
+          <w:i/>
+          <w:sz w:val="20"/>
+          <w:szCs w:val="20"/>
+          <w:u w:val="single"/>
+        </w:rPr>
+        <w:t>PublicacionId</w:t>
+      </w:r>
+      <w:proofErr w:type="spellEnd"/>
+    </w:p>
+    <w:p>
+      <w:pPr>
+        <w:rPr>
+          <w:rFonts w:ascii="Arial" w:hAnsi="Arial" w:cs="Arial"/>
+          <w:sz w:val="20"/>
+          <w:szCs w:val="20"/>
+        </w:rPr>
+      </w:pPr>
+      <w:r>
+        <w:rPr>
+          <w:rFonts w:ascii="Arial" w:hAnsi="Arial" w:cs="Arial"/>
+          <w:b/>
+          <w:sz w:val="20"/>
+          <w:szCs w:val="20"/>
+        </w:rPr>
+        <w:t>Solicitud</w:t>
+      </w:r>
+      <w:r>
+        <w:rPr>
+          <w:rFonts w:ascii="Arial" w:hAnsi="Arial" w:cs="Arial"/>
+          <w:sz w:val="20"/>
+          <w:szCs w:val="20"/>
+        </w:rPr>
+        <w:t xml:space="preserve">: </w:t>
+      </w:r>
+      <w:proofErr w:type="spellStart"/>
+      <w:r>
+        <w:rPr>
+          <w:rFonts w:ascii="Arial" w:hAnsi="Arial" w:cs="Arial"/>
+          <w:i/>
+          <w:sz w:val="20"/>
+          <w:szCs w:val="20"/>
+          <w:u w:val="single"/>
+        </w:rPr>
+        <w:t>PublicacionId</w:t>
+      </w:r>
+      <w:proofErr w:type="spellEnd"/>
+    </w:p>
+    <w:p>
+      <w:pPr>
+        <w:rPr>
+          <w:rFonts w:ascii="Arial" w:hAnsi="Arial" w:cs="Arial"/>
+          <w:sz w:val="20"/>
+          <w:szCs w:val="20"/>
+        </w:rPr>
+      </w:pPr>
+      <w:r>
+        <w:rPr>
+          <w:rFonts w:ascii="Arial" w:hAnsi="Arial" w:cs="Arial"/>
+          <w:b/>
+          <w:sz w:val="20"/>
+          <w:szCs w:val="20"/>
+        </w:rPr>
+        <w:t>Denuncia</w:t>
+      </w:r>
+      <w:r>
+        <w:rPr>
+          <w:rFonts w:ascii="Arial" w:hAnsi="Arial" w:cs="Arial"/>
+          <w:sz w:val="20"/>
+          <w:szCs w:val="20"/>
+        </w:rPr>
+        <w:t xml:space="preserve">: </w:t>
+      </w:r>
+      <w:r>
+        <w:rPr>
+          <w:rFonts w:ascii="Arial" w:hAnsi="Arial" w:cs="Arial"/>
+          <w:sz w:val="20"/>
+          <w:szCs w:val="20"/>
+          <w:u w:val="single"/>
+        </w:rPr>
+        <w:t>Id</w:t>
+      </w:r>
+      <w:r>
+        <w:rPr>
+          <w:rFonts w:ascii="Arial" w:hAnsi="Arial" w:cs="Arial"/>
+          <w:sz w:val="20"/>
+          <w:szCs w:val="20"/>
+        </w:rPr>
+        <w:t xml:space="preserve">, </w:t>
+      </w:r>
+      <w:proofErr w:type="spellStart"/>
+      <w:r>
+        <w:rPr>
+          <w:rFonts w:ascii="Arial" w:hAnsi="Arial" w:cs="Arial"/>
+          <w:sz w:val="20"/>
+          <w:szCs w:val="20"/>
+        </w:rPr>
+        <w:t>FechaRealizacion</w:t>
+      </w:r>
+      <w:proofErr w:type="spellEnd"/>
+      <w:r>
+        <w:rPr>
+          <w:rFonts w:ascii="Arial" w:hAnsi="Arial" w:cs="Arial"/>
+          <w:sz w:val="20"/>
+          <w:szCs w:val="20"/>
+        </w:rPr>
+        <w:t xml:space="preserve">, </w:t>
+      </w:r>
+      <w:proofErr w:type="spellStart"/>
+      <w:r>
+        <w:rPr>
+          <w:rFonts w:ascii="Arial" w:hAnsi="Arial" w:cs="Arial"/>
+          <w:sz w:val="20"/>
+          <w:szCs w:val="20"/>
+        </w:rPr>
+        <w:t>FechaResolucion</w:t>
+      </w:r>
+      <w:proofErr w:type="spellEnd"/>
+      <w:r>
+        <w:rPr>
+          <w:rFonts w:ascii="Arial" w:hAnsi="Arial" w:cs="Arial"/>
+          <w:sz w:val="20"/>
+          <w:szCs w:val="20"/>
+        </w:rPr>
+        <w:t xml:space="preserve">, </w:t>
+      </w:r>
+      <w:proofErr w:type="spellStart"/>
+      <w:r>
+        <w:rPr>
+          <w:rFonts w:ascii="Arial" w:hAnsi="Arial" w:cs="Arial"/>
+          <w:sz w:val="20"/>
+          <w:szCs w:val="20"/>
+        </w:rPr>
+        <w:t>Resolucion</w:t>
+      </w:r>
+      <w:proofErr w:type="spellEnd"/>
+      <w:r>
+        <w:rPr>
+          <w:rFonts w:ascii="Arial" w:hAnsi="Arial" w:cs="Arial"/>
+          <w:sz w:val="20"/>
+          <w:szCs w:val="20"/>
+        </w:rPr>
+        <w:t xml:space="preserve">, </w:t>
+      </w:r>
+      <w:proofErr w:type="spellStart"/>
+      <w:r>
+        <w:rPr>
+          <w:rFonts w:ascii="Arial" w:hAnsi="Arial" w:cs="Arial"/>
+          <w:i/>
+          <w:sz w:val="20"/>
+          <w:szCs w:val="20"/>
+        </w:rPr>
+        <w:t>AdministradorId</w:t>
+      </w:r>
+      <w:proofErr w:type="spellEnd"/>
+      <w:r>
+        <w:rPr>
+          <w:rFonts w:ascii="Arial" w:hAnsi="Arial" w:cs="Arial"/>
+          <w:sz w:val="20"/>
+          <w:szCs w:val="20"/>
+        </w:rPr>
+        <w:t xml:space="preserve">, </w:t>
+      </w:r>
+      <w:proofErr w:type="spellStart"/>
+      <w:r>
+        <w:rPr>
+          <w:rFonts w:ascii="Arial" w:hAnsi="Arial" w:cs="Arial"/>
+          <w:i/>
+          <w:sz w:val="20"/>
+          <w:szCs w:val="20"/>
+        </w:rPr>
+        <w:t>ClienteId</w:t>
+      </w:r>
+      <w:proofErr w:type="spellEnd"/>
+      <w:r>
+        <w:rPr>
+          <w:rFonts w:ascii="Arial" w:hAnsi="Arial" w:cs="Arial"/>
+          <w:i/>
+          <w:sz w:val="20"/>
+          <w:szCs w:val="20"/>
+        </w:rPr>
+        <w:t xml:space="preserve">, </w:t>
+      </w:r>
+      <w:proofErr w:type="spellStart"/>
+      <w:r>
+        <w:rPr>
+          <w:rFonts w:ascii="Arial" w:hAnsi="Arial" w:cs="Arial"/>
+          <w:i/>
+          <w:sz w:val="20"/>
+          <w:szCs w:val="20"/>
+        </w:rPr>
+        <w:t>ClienteDenunciadoId</w:t>
+      </w:r>
+      <w:proofErr w:type="spellEnd"/>
+      <w:r>
+        <w:rPr>
+          <w:rFonts w:ascii="Arial" w:hAnsi="Arial" w:cs="Arial"/>
+          <w:i/>
+          <w:sz w:val="20"/>
+          <w:szCs w:val="20"/>
+        </w:rPr>
+        <w:t xml:space="preserve">, </w:t>
+      </w:r>
+      <w:proofErr w:type="spellStart"/>
+      <w:r>
+        <w:rPr>
+          <w:rFonts w:ascii="Arial" w:hAnsi="Arial" w:cs="Arial"/>
+          <w:i/>
+          <w:sz w:val="20"/>
+          <w:szCs w:val="20"/>
+        </w:rPr>
+        <w:t>PublicacionDenunciadaId</w:t>
+      </w:r>
+      <w:proofErr w:type="spellEnd"/>
+    </w:p>
+    <w:p>
+      <w:pPr>
+        <w:rPr>
+          <w:rFonts w:ascii="Arial" w:hAnsi="Arial" w:cs="Arial"/>
+          <w:sz w:val="20"/>
+          <w:szCs w:val="20"/>
+        </w:rPr>
+      </w:pPr>
+      <w:r>
+        <w:rPr>
+          <w:rFonts w:ascii="Arial" w:hAnsi="Arial" w:cs="Arial"/>
+          <w:b/>
+          <w:sz w:val="20"/>
+          <w:szCs w:val="20"/>
+        </w:rPr>
+        <w:t>Provee</w:t>
+      </w:r>
+      <w:r>
+        <w:rPr>
+          <w:rFonts w:ascii="Arial" w:hAnsi="Arial" w:cs="Arial"/>
+          <w:sz w:val="20"/>
+          <w:szCs w:val="20"/>
+        </w:rPr>
+        <w:t xml:space="preserve">: </w:t>
+      </w:r>
+      <w:proofErr w:type="spellStart"/>
+      <w:r>
+        <w:rPr>
+          <w:rFonts w:ascii="Arial" w:hAnsi="Arial" w:cs="Arial"/>
+          <w:i/>
+          <w:sz w:val="20"/>
+          <w:szCs w:val="20"/>
+          <w:u w:val="single"/>
+        </w:rPr>
+        <w:t>ClienteId</w:t>
+      </w:r>
+      <w:proofErr w:type="spellEnd"/>
+      <w:r>
+        <w:rPr>
+          <w:rFonts w:ascii="Arial" w:hAnsi="Arial" w:cs="Arial"/>
+          <w:sz w:val="20"/>
+          <w:szCs w:val="20"/>
+        </w:rPr>
+        <w:t xml:space="preserve">, </w:t>
+      </w:r>
+      <w:proofErr w:type="spellStart"/>
+      <w:r>
+        <w:rPr>
+          <w:rFonts w:ascii="Arial" w:hAnsi="Arial" w:cs="Arial"/>
+          <w:i/>
+          <w:sz w:val="20"/>
+          <w:szCs w:val="20"/>
+          <w:u w:val="single"/>
+        </w:rPr>
+        <w:t>ServicioId</w:t>
+      </w:r>
+      <w:proofErr w:type="spellEnd"/>
+      <w:r>
+        <w:rPr>
+          <w:rFonts w:ascii="Arial" w:hAnsi="Arial" w:cs="Arial"/>
+          <w:sz w:val="20"/>
+          <w:szCs w:val="20"/>
+        </w:rPr>
+        <w:t xml:space="preserve">, </w:t>
+      </w:r>
+      <w:r>
+        <w:rPr>
+          <w:rFonts w:ascii="Arial" w:hAnsi="Arial" w:cs="Arial"/>
+          <w:sz w:val="20"/>
+          <w:szCs w:val="20"/>
+        </w:rPr>
+        <w:t>Habilitado</w:t>
+      </w:r>
+    </w:p>
+    <w:p>
+      <w:pPr>
+        <w:rPr>
+          <w:rFonts w:ascii="Arial" w:hAnsi="Arial" w:cs="Arial"/>
+          <w:sz w:val="20"/>
+          <w:szCs w:val="20"/>
+        </w:rPr>
+      </w:pPr>
+      <w:r>
+        <w:rPr>
+          <w:rFonts w:ascii="Arial" w:hAnsi="Arial" w:cs="Arial"/>
+          <w:b/>
+          <w:sz w:val="20"/>
+          <w:szCs w:val="20"/>
+        </w:rPr>
+        <w:t>Presupuesta</w:t>
+      </w:r>
+      <w:r>
+        <w:rPr>
+          <w:rFonts w:ascii="Arial" w:hAnsi="Arial" w:cs="Arial"/>
+          <w:sz w:val="20"/>
+          <w:szCs w:val="20"/>
+        </w:rPr>
+        <w:t xml:space="preserve">: </w:t>
+      </w:r>
+      <w:proofErr w:type="spellStart"/>
+      <w:r>
+        <w:rPr>
+          <w:rFonts w:ascii="Arial" w:hAnsi="Arial" w:cs="Arial"/>
+          <w:i/>
+          <w:sz w:val="20"/>
+          <w:szCs w:val="20"/>
+          <w:u w:val="single"/>
+        </w:rPr>
+        <w:t>ClienteId</w:t>
+      </w:r>
+      <w:proofErr w:type="spellEnd"/>
+      <w:r>
+        <w:rPr>
+          <w:rFonts w:ascii="Arial" w:hAnsi="Arial" w:cs="Arial"/>
+          <w:sz w:val="20"/>
+          <w:szCs w:val="20"/>
+        </w:rPr>
+        <w:t xml:space="preserve">, </w:t>
+      </w:r>
+      <w:proofErr w:type="spellStart"/>
+      <w:r>
+        <w:rPr>
+          <w:rFonts w:ascii="Arial" w:hAnsi="Arial" w:cs="Arial"/>
+          <w:i/>
+          <w:sz w:val="20"/>
+          <w:szCs w:val="20"/>
+          <w:u w:val="single"/>
+        </w:rPr>
+        <w:t>SolicitudId</w:t>
+      </w:r>
+      <w:proofErr w:type="spellEnd"/>
+      <w:r>
+        <w:rPr>
+          <w:rFonts w:ascii="Arial" w:hAnsi="Arial" w:cs="Arial"/>
+          <w:sz w:val="20"/>
+          <w:szCs w:val="20"/>
+        </w:rPr>
+        <w:t xml:space="preserve">, </w:t>
+      </w:r>
+      <w:r>
+        <w:rPr>
+          <w:rFonts w:ascii="Arial" w:hAnsi="Arial" w:cs="Arial"/>
+          <w:sz w:val="20"/>
+          <w:szCs w:val="20"/>
+        </w:rPr>
+        <w:t>Comentario, Horario, Precio, Aceptado, Descartado, Destacado</w:t>
+      </w:r>
+      <w:bookmarkStart w:id="0" w:name="_GoBack"/>
+      <w:bookmarkEnd w:id="0"/>
+    </w:p>
+    <w:p>
+      <w:pPr>
+        <w:rPr>
+          <w:rFonts w:ascii="Arial" w:hAnsi="Arial" w:cs="Arial"/>
+          <w:sz w:val="20"/>
+          <w:szCs w:val="20"/>
+        </w:rPr>
+      </w:pPr>
+      <w:r>
+        <w:rPr>
+          <w:rFonts w:ascii="Arial" w:hAnsi="Arial" w:cs="Arial"/>
+          <w:b/>
+          <w:sz w:val="20"/>
+          <w:szCs w:val="20"/>
+        </w:rPr>
+        <w:t>Contrata</w:t>
+      </w:r>
+      <w:r>
+        <w:rPr>
+          <w:rFonts w:ascii="Arial" w:hAnsi="Arial" w:cs="Arial"/>
+          <w:sz w:val="20"/>
+          <w:szCs w:val="20"/>
+        </w:rPr>
+        <w:t xml:space="preserve">: </w:t>
+      </w:r>
+      <w:proofErr w:type="spellStart"/>
+      <w:r>
+        <w:rPr>
+          <w:rFonts w:ascii="Arial" w:hAnsi="Arial" w:cs="Arial"/>
+          <w:i/>
+          <w:sz w:val="20"/>
+          <w:szCs w:val="20"/>
+          <w:u w:val="single"/>
+        </w:rPr>
+        <w:t>ClienteId</w:t>
+      </w:r>
+      <w:proofErr w:type="spellEnd"/>
+      <w:r>
+        <w:rPr>
+          <w:rFonts w:ascii="Arial" w:hAnsi="Arial" w:cs="Arial"/>
+          <w:sz w:val="20"/>
+          <w:szCs w:val="20"/>
+        </w:rPr>
+        <w:t xml:space="preserve">, </w:t>
+      </w:r>
+      <w:proofErr w:type="spellStart"/>
+      <w:r>
+        <w:rPr>
+          <w:rFonts w:ascii="Arial" w:hAnsi="Arial" w:cs="Arial"/>
+          <w:i/>
+          <w:sz w:val="20"/>
+          <w:szCs w:val="20"/>
+          <w:u w:val="single"/>
+        </w:rPr>
+        <w:t>OfertaId</w:t>
+      </w:r>
+      <w:proofErr w:type="spellEnd"/>
+      <w:r>
+        <w:rPr>
+          <w:rFonts w:ascii="Arial" w:hAnsi="Arial" w:cs="Arial"/>
+          <w:sz w:val="20"/>
+          <w:szCs w:val="20"/>
+        </w:rPr>
+        <w:t xml:space="preserve">, </w:t>
+      </w:r>
+      <w:r>
+        <w:rPr>
+          <w:rFonts w:ascii="Arial" w:hAnsi="Arial" w:cs="Arial"/>
+          <w:sz w:val="20"/>
+          <w:szCs w:val="20"/>
+        </w:rPr>
+        <w:t xml:space="preserve">Fecha, </w:t>
+      </w:r>
+      <w:proofErr w:type="spellStart"/>
+      <w:r>
+        <w:rPr>
+          <w:rFonts w:ascii="Arial" w:hAnsi="Arial" w:cs="Arial"/>
+          <w:sz w:val="20"/>
+          <w:szCs w:val="20"/>
+        </w:rPr>
+        <w:t>FechaLimiteCalificacion</w:t>
+      </w:r>
+      <w:proofErr w:type="spellEnd"/>
+    </w:p>
+    <w:p>
+      <w:pPr>
+        <w:rPr>
+          <w:rFonts w:ascii="Arial" w:hAnsi="Arial" w:cs="Arial"/>
+          <w:i/>
+          <w:color w:val="FF0000"/>
+          <w:sz w:val="20"/>
+          <w:szCs w:val="20"/>
+          <w:u w:val="single"/>
+        </w:rPr>
+      </w:pPr>
+      <w:r>
+        <w:rPr>
+          <w:rFonts w:ascii="Arial" w:hAnsi="Arial" w:cs="Arial"/>
+          <w:b/>
+          <w:color w:val="FF0000"/>
+          <w:sz w:val="20"/>
+          <w:szCs w:val="20"/>
+        </w:rPr>
+        <w:t>Realiza</w:t>
+      </w:r>
+      <w:r>
+        <w:rPr>
+          <w:rFonts w:ascii="Arial" w:hAnsi="Arial" w:cs="Arial"/>
+          <w:color w:val="FF0000"/>
+          <w:sz w:val="20"/>
+          <w:szCs w:val="20"/>
+        </w:rPr>
+        <w:t xml:space="preserve">: </w:t>
+      </w:r>
+      <w:proofErr w:type="spellStart"/>
+      <w:r>
+        <w:rPr>
+          <w:rFonts w:ascii="Arial" w:hAnsi="Arial" w:cs="Arial"/>
+          <w:i/>
+          <w:color w:val="FF0000"/>
+          <w:sz w:val="20"/>
+          <w:szCs w:val="20"/>
+          <w:u w:val="single"/>
+        </w:rPr>
+        <w:t>ClienteId</w:t>
+      </w:r>
+      <w:proofErr w:type="spellEnd"/>
+      <w:r>
+        <w:rPr>
+          <w:rFonts w:ascii="Arial" w:hAnsi="Arial" w:cs="Arial"/>
+          <w:color w:val="FF0000"/>
+          <w:sz w:val="20"/>
+          <w:szCs w:val="20"/>
+        </w:rPr>
+        <w:t xml:space="preserve">, </w:t>
+      </w:r>
+      <w:proofErr w:type="spellStart"/>
+      <w:r>
+        <w:rPr>
+          <w:rFonts w:ascii="Arial" w:hAnsi="Arial" w:cs="Arial"/>
+          <w:i/>
+          <w:color w:val="FF0000"/>
+          <w:sz w:val="20"/>
+          <w:szCs w:val="20"/>
+          <w:u w:val="single"/>
+        </w:rPr>
+        <w:t>PublicacionId</w:t>
+      </w:r>
+      <w:proofErr w:type="spellEnd"/>
+      <w:r>
+        <w:rPr>
+          <w:rFonts w:ascii="Arial" w:hAnsi="Arial" w:cs="Arial"/>
+          <w:i/>
+          <w:color w:val="FF0000"/>
+          <w:sz w:val="20"/>
+          <w:szCs w:val="20"/>
+        </w:rPr>
+        <w:t xml:space="preserve">, </w:t>
+      </w:r>
+      <w:proofErr w:type="spellStart"/>
+      <w:r>
+        <w:rPr>
+          <w:rFonts w:ascii="Arial" w:hAnsi="Arial" w:cs="Arial"/>
+          <w:i/>
+          <w:color w:val="FF0000"/>
+          <w:sz w:val="20"/>
+          <w:szCs w:val="20"/>
+        </w:rPr>
+        <w:t>AdministradorId</w:t>
+      </w:r>
+      <w:proofErr w:type="spellEnd"/>
+      <w:r>
+        <w:rPr>
+          <w:rFonts w:ascii="Arial" w:hAnsi="Arial" w:cs="Arial"/>
+          <w:i/>
+          <w:color w:val="FF0000"/>
+          <w:sz w:val="20"/>
+          <w:szCs w:val="20"/>
+        </w:rPr>
+        <w:t xml:space="preserve">, </w:t>
+      </w:r>
+      <w:proofErr w:type="spellStart"/>
+      <w:r>
+        <w:rPr>
+          <w:rFonts w:ascii="Arial" w:hAnsi="Arial" w:cs="Arial"/>
+          <w:i/>
+          <w:color w:val="FF0000"/>
+          <w:sz w:val="20"/>
+          <w:szCs w:val="20"/>
+        </w:rPr>
+        <w:t>FechaEvaluada</w:t>
+      </w:r>
+      <w:proofErr w:type="spellEnd"/>
+      <w:r>
+        <w:rPr>
+          <w:rFonts w:ascii="Arial" w:hAnsi="Arial" w:cs="Arial"/>
+          <w:i/>
+          <w:color w:val="FF0000"/>
+          <w:sz w:val="20"/>
+          <w:szCs w:val="20"/>
+        </w:rPr>
+        <w:t>, Aprobada, Comentario</w:t>
+      </w:r>
+    </w:p>
+    <w:p>
+      <w:pPr>
+        <w:rPr>
+          <w:rFonts w:ascii="Arial" w:hAnsi="Arial" w:cs="Arial"/>
+          <w:sz w:val="20"/>
+          <w:szCs w:val="20"/>
+        </w:rPr>
+      </w:pPr>
+      <w:r>
+        <w:rPr>
+          <w:rFonts w:ascii="Arial" w:hAnsi="Arial" w:cs="Arial"/>
+          <w:b/>
+          <w:sz w:val="20"/>
+          <w:szCs w:val="20"/>
+        </w:rPr>
+        <w:t>Califica</w:t>
+      </w:r>
+      <w:r>
+        <w:rPr>
+          <w:rFonts w:ascii="Arial" w:hAnsi="Arial" w:cs="Arial"/>
+          <w:sz w:val="20"/>
+          <w:szCs w:val="20"/>
+        </w:rPr>
+        <w:t xml:space="preserve">: </w:t>
+      </w:r>
+      <w:proofErr w:type="spellStart"/>
+      <w:r>
+        <w:rPr>
+          <w:rFonts w:ascii="Arial" w:hAnsi="Arial" w:cs="Arial"/>
+          <w:sz w:val="20"/>
+          <w:szCs w:val="20"/>
+        </w:rPr>
+        <w:t>ClienteContrataId</w:t>
+      </w:r>
+      <w:proofErr w:type="spellEnd"/>
+      <w:r>
+        <w:rPr>
+          <w:rFonts w:ascii="Arial" w:hAnsi="Arial" w:cs="Arial"/>
+          <w:sz w:val="20"/>
+          <w:szCs w:val="20"/>
+        </w:rPr>
+        <w:t xml:space="preserve">, </w:t>
+      </w:r>
+      <w:proofErr w:type="spellStart"/>
+      <w:r>
+        <w:rPr>
+          <w:rFonts w:ascii="Arial" w:hAnsi="Arial" w:cs="Arial"/>
+          <w:sz w:val="20"/>
+          <w:szCs w:val="20"/>
+        </w:rPr>
+        <w:t>ClientePublicaId</w:t>
+      </w:r>
+      <w:proofErr w:type="spellEnd"/>
+      <w:r>
+        <w:rPr>
+          <w:rFonts w:ascii="Arial" w:hAnsi="Arial" w:cs="Arial"/>
+          <w:sz w:val="20"/>
+          <w:szCs w:val="20"/>
+        </w:rPr>
+        <w:t xml:space="preserve">, </w:t>
+      </w:r>
+      <w:proofErr w:type="spellStart"/>
+      <w:r>
+        <w:rPr>
+          <w:rFonts w:ascii="Arial" w:hAnsi="Arial" w:cs="Arial"/>
+          <w:sz w:val="20"/>
+          <w:szCs w:val="20"/>
+        </w:rPr>
+        <w:t>PublicacionId</w:t>
+      </w:r>
+      <w:proofErr w:type="spellEnd"/>
+      <w:r>
+        <w:rPr>
+          <w:rFonts w:ascii="Arial" w:hAnsi="Arial" w:cs="Arial"/>
+          <w:sz w:val="20"/>
+          <w:szCs w:val="20"/>
+        </w:rPr>
+        <w:t xml:space="preserve">, </w:t>
+      </w:r>
+      <w:r>
+        <w:rPr>
+          <w:rFonts w:ascii="Arial" w:hAnsi="Arial" w:cs="Arial"/>
+          <w:sz w:val="20"/>
+          <w:szCs w:val="20"/>
+        </w:rPr>
+        <w:t xml:space="preserve">Puntaje, Comentario, </w:t>
+      </w:r>
+      <w:proofErr w:type="spellStart"/>
+      <w:r>
+        <w:rPr>
+          <w:rFonts w:ascii="Arial" w:hAnsi="Arial" w:cs="Arial"/>
+          <w:sz w:val="20"/>
+          <w:szCs w:val="20"/>
+        </w:rPr>
+        <w:t>FechaRealizado</w:t>
+      </w:r>
+      <w:proofErr w:type="spellEnd"/>
     </w:p>
     <w:sectPr>
       <w:pgSz w:w="11906" w:h="16838"/>

</xml_diff>